<commit_message>
Added Base NetBeans files
</commit_message>
<xml_diff>
--- a/Documentations/Extras/Vision-and-Scope-Document.docx
+++ b/Documentations/Extras/Vision-and-Scope-Document.docx
@@ -155,7 +155,17 @@
           <w:sz w:val="28"/>
           <w:szCs w:val="28"/>
         </w:rPr>
-        <w:t>Version 1.0 Draft</w:t>
+        <w:t>Version 1.</w:t>
+      </w:r>
+      <w:r>
+        <w:rPr>
+          <w:rFonts w:ascii="Arial" w:hAnsi="Arial" w:cs="Arial"/>
+          <w:b/>
+          <w:bCs/>
+          <w:sz w:val="28"/>
+          <w:szCs w:val="28"/>
+        </w:rPr>
+        <w:t>2</w:t>
       </w:r>
     </w:p>
     <w:p>
@@ -333,169 +343,215 @@
           <w:sz w:val="28"/>
           <w:szCs w:val="28"/>
         </w:rPr>
-        <w:t>C</w:t>
+        <w:t>Cristian Andrew Mendoza</w:t>
+      </w:r>
+    </w:p>
+    <w:p>
+      <w:pPr>
+        <w:jc w:val="right"/>
+        <w:rPr>
+          <w:rFonts w:ascii="Arial" w:hAnsi="Arial" w:cs="Arial"/>
+          <w:b/>
+          <w:bCs/>
+          <w:sz w:val="32"/>
+          <w:szCs w:val="32"/>
+        </w:rPr>
+      </w:pPr>
+    </w:p>
+    <w:p>
+      <w:pPr>
+        <w:jc w:val="right"/>
+        <w:rPr>
+          <w:rFonts w:ascii="Arial" w:hAnsi="Arial" w:cs="Arial"/>
+          <w:b/>
+          <w:bCs/>
+          <w:sz w:val="28"/>
+          <w:szCs w:val="28"/>
+        </w:rPr>
+      </w:pPr>
+      <w:r>
+        <w:rPr>
+          <w:rFonts w:ascii="Arial" w:hAnsi="Arial" w:cs="Arial"/>
+          <w:b/>
+          <w:bCs/>
+          <w:sz w:val="28"/>
+          <w:szCs w:val="28"/>
+        </w:rPr>
+        <w:t>0</w:t>
+      </w:r>
+      <w:r>
+        <w:rPr>
+          <w:rFonts w:ascii="Arial" w:hAnsi="Arial" w:cs="Arial"/>
+          <w:b/>
+          <w:bCs/>
+          <w:sz w:val="28"/>
+          <w:szCs w:val="28"/>
+        </w:rPr>
+        <w:t>9</w:t>
+      </w:r>
+      <w:r>
+        <w:rPr>
+          <w:rFonts w:ascii="Arial" w:hAnsi="Arial" w:cs="Arial"/>
+          <w:b/>
+          <w:bCs/>
+          <w:sz w:val="28"/>
+          <w:szCs w:val="28"/>
+        </w:rPr>
+        <w:t>/</w:t>
+      </w:r>
+      <w:r>
+        <w:rPr>
+          <w:rFonts w:ascii="Arial" w:hAnsi="Arial" w:cs="Arial"/>
+          <w:b/>
+          <w:bCs/>
+          <w:sz w:val="28"/>
+          <w:szCs w:val="28"/>
+        </w:rPr>
+        <w:t>25</w:t>
+      </w:r>
+      <w:r>
+        <w:rPr>
+          <w:rFonts w:ascii="Arial" w:hAnsi="Arial" w:cs="Arial"/>
+          <w:b/>
+          <w:bCs/>
+          <w:sz w:val="28"/>
+          <w:szCs w:val="28"/>
+        </w:rPr>
+        <w:t>/2019</w:t>
+      </w:r>
+    </w:p>
+    <w:p>
+      <w:pPr>
+        <w:rPr>
+          <w:rFonts w:ascii="Times New Roman" w:hAnsi="Times New Roman" w:cs="Times New Roman"/>
+          <w:b/>
+          <w:bCs/>
+          <w:sz w:val="36"/>
+          <w:szCs w:val="36"/>
+        </w:rPr>
+      </w:pPr>
+      <w:r>
+        <w:rPr>
+          <w:rFonts w:ascii="Arial" w:hAnsi="Arial" w:cs="Arial"/>
+          <w:b/>
+          <w:bCs/>
+          <w:sz w:val="28"/>
+          <w:szCs w:val="28"/>
+        </w:rPr>
+        <w:br w:type="page"/>
+      </w:r>
+      <w:r>
+        <w:rPr>
+          <w:rFonts w:ascii="Times New Roman" w:hAnsi="Times New Roman" w:cs="Times New Roman"/>
+          <w:b/>
+          <w:bCs/>
+          <w:sz w:val="36"/>
+          <w:szCs w:val="36"/>
+        </w:rPr>
+        <w:lastRenderedPageBreak/>
+        <w:t xml:space="preserve">1. Business Requirements </w:t>
+      </w:r>
+    </w:p>
+    <w:p>
+      <w:pPr>
+        <w:rPr>
+          <w:rFonts w:ascii="Arial" w:hAnsi="Arial" w:cs="Arial"/>
+          <w:color w:val="2E74B5" w:themeColor="accent5" w:themeShade="BF"/>
+          <w:sz w:val="24"/>
+          <w:szCs w:val="24"/>
+        </w:rPr>
+      </w:pPr>
+      <w:r>
+        <w:rPr>
+          <w:rFonts w:ascii="Arial" w:hAnsi="Arial" w:cs="Arial"/>
+          <w:color w:val="2E74B5" w:themeColor="accent5" w:themeShade="BF"/>
+          <w:sz w:val="24"/>
+          <w:szCs w:val="24"/>
+        </w:rPr>
+        <w:t>&lt;The business requirements provide the foundation and reference for all detailed requirements development. You may gather business requirements from the customer or development organization’s senior management, an executive sponsor, a project visionary, product management, the marketing department, or other individuals who have a clear sense of why the project is being undertaken and the ultimate value it will provide, both to the business and to customers.&gt;</w:t>
+      </w:r>
+    </w:p>
+    <w:p>
+      <w:pPr>
+        <w:rPr>
+          <w:rFonts w:ascii="Times New Roman" w:hAnsi="Times New Roman" w:cs="Times New Roman"/>
+          <w:b/>
+          <w:bCs/>
+          <w:sz w:val="28"/>
+          <w:szCs w:val="28"/>
+        </w:rPr>
+      </w:pPr>
+      <w:r>
+        <w:rPr>
+          <w:rFonts w:ascii="Times New Roman" w:hAnsi="Times New Roman" w:cs="Times New Roman"/>
+          <w:b/>
+          <w:bCs/>
+          <w:sz w:val="28"/>
+          <w:szCs w:val="28"/>
+        </w:rPr>
+        <w:t xml:space="preserve">1.1. Background </w:t>
+      </w:r>
+    </w:p>
+    <w:p>
+      <w:pPr>
+        <w:rPr>
+          <w:rFonts w:ascii="Arial" w:hAnsi="Arial" w:cs="Arial"/>
+          <w:color w:val="2E74B5" w:themeColor="accent5" w:themeShade="BF"/>
+          <w:sz w:val="24"/>
+          <w:szCs w:val="24"/>
+        </w:rPr>
+      </w:pPr>
+      <w:r>
+        <w:rPr>
+          <w:rFonts w:ascii="Arial" w:hAnsi="Arial" w:cs="Arial"/>
+          <w:color w:val="2E74B5" w:themeColor="accent5" w:themeShade="BF"/>
+          <w:sz w:val="24"/>
+          <w:szCs w:val="24"/>
+        </w:rPr>
+        <w:t>&lt;This section summarizes the rationale for the new product. Provide a general description of the history or situation that leads to the recognition that this product should be built.&gt;</w:t>
+      </w:r>
+    </w:p>
+    <w:p>
+      <w:pPr>
+        <w:rPr>
+          <w:rFonts w:ascii="Arial" w:hAnsi="Arial" w:cs="Arial"/>
+          <w:sz w:val="24"/>
+          <w:szCs w:val="24"/>
+        </w:rPr>
+      </w:pPr>
+      <w:r>
+        <w:rPr>
+          <w:rFonts w:ascii="Arial" w:hAnsi="Arial" w:cs="Arial"/>
+          <w:sz w:val="24"/>
+          <w:szCs w:val="24"/>
+        </w:rPr>
+        <w:t>Our primary focus is to expedite</w:t>
+      </w:r>
+      <w:r>
+        <w:rPr>
+          <w:rFonts w:ascii="Arial" w:hAnsi="Arial" w:cs="Arial"/>
+          <w:sz w:val="24"/>
+          <w:szCs w:val="24"/>
+        </w:rPr>
+        <w:t xml:space="preserve"> Asia Pacific College’s current way of handling violations. It will be implemented </w:t>
+      </w:r>
+      <w:r>
+        <w:rPr>
+          <w:rFonts w:ascii="Arial" w:hAnsi="Arial" w:cs="Arial"/>
+          <w:sz w:val="24"/>
+          <w:szCs w:val="24"/>
+        </w:rPr>
+        <w:t>both a web and</w:t>
       </w:r>
       <w:bookmarkStart w:id="0" w:name="_GoBack"/>
       <w:bookmarkEnd w:id="0"/>
       <w:r>
         <w:rPr>
           <w:rFonts w:ascii="Arial" w:hAnsi="Arial" w:cs="Arial"/>
-          <w:b/>
-          <w:bCs/>
-          <w:sz w:val="28"/>
-          <w:szCs w:val="28"/>
-        </w:rPr>
-        <w:t>ristian Andrew Mendoza</w:t>
-      </w:r>
-    </w:p>
-    <w:p>
-      <w:pPr>
-        <w:jc w:val="right"/>
-        <w:rPr>
-          <w:rFonts w:ascii="Arial" w:hAnsi="Arial" w:cs="Arial"/>
-          <w:b/>
-          <w:bCs/>
-          <w:sz w:val="32"/>
-          <w:szCs w:val="32"/>
-        </w:rPr>
-      </w:pPr>
-    </w:p>
-    <w:p>
-      <w:pPr>
-        <w:jc w:val="right"/>
-        <w:rPr>
-          <w:rFonts w:ascii="Arial" w:hAnsi="Arial" w:cs="Arial"/>
-          <w:b/>
-          <w:bCs/>
-          <w:sz w:val="28"/>
-          <w:szCs w:val="28"/>
-        </w:rPr>
-      </w:pPr>
-      <w:r>
-        <w:rPr>
-          <w:rFonts w:ascii="Arial" w:hAnsi="Arial" w:cs="Arial"/>
-          <w:b/>
-          <w:bCs/>
-          <w:sz w:val="28"/>
-          <w:szCs w:val="28"/>
-        </w:rPr>
-        <w:t>07/14/2019</w:t>
-      </w:r>
-    </w:p>
-    <w:p>
-      <w:pPr>
-        <w:rPr>
-          <w:rFonts w:ascii="Times New Roman" w:hAnsi="Times New Roman" w:cs="Times New Roman"/>
-          <w:b/>
-          <w:bCs/>
-          <w:sz w:val="36"/>
-          <w:szCs w:val="36"/>
-        </w:rPr>
-      </w:pPr>
-      <w:r>
-        <w:rPr>
-          <w:rFonts w:ascii="Arial" w:hAnsi="Arial" w:cs="Arial"/>
-          <w:b/>
-          <w:bCs/>
-          <w:sz w:val="28"/>
-          <w:szCs w:val="28"/>
-        </w:rPr>
-        <w:br w:type="page"/>
-      </w:r>
-      <w:r>
-        <w:rPr>
-          <w:rFonts w:ascii="Times New Roman" w:hAnsi="Times New Roman" w:cs="Times New Roman"/>
-          <w:b/>
-          <w:bCs/>
-          <w:sz w:val="36"/>
-          <w:szCs w:val="36"/>
-        </w:rPr>
-        <w:lastRenderedPageBreak/>
-        <w:t xml:space="preserve">1. Business Requirements </w:t>
-      </w:r>
-    </w:p>
-    <w:p>
-      <w:pPr>
-        <w:rPr>
-          <w:rFonts w:ascii="Arial" w:hAnsi="Arial" w:cs="Arial"/>
-          <w:color w:val="2E74B5" w:themeColor="accent5" w:themeShade="BF"/>
-          <w:sz w:val="24"/>
-          <w:szCs w:val="24"/>
-        </w:rPr>
-      </w:pPr>
-      <w:r>
-        <w:rPr>
-          <w:rFonts w:ascii="Arial" w:hAnsi="Arial" w:cs="Arial"/>
-          <w:color w:val="2E74B5" w:themeColor="accent5" w:themeShade="BF"/>
-          <w:sz w:val="24"/>
-          <w:szCs w:val="24"/>
-        </w:rPr>
-        <w:t>&lt;The business requirements provide the foundation and reference for all detailed requirements development. You may gather business requirements from the customer or development organization’s senior management, an executive sponsor, a project visionary, product management, the marketing department, or other individuals who have a clear sense of why the project is being undertaken and the ultimate value it will provide, both to the business and to customers.&gt;</w:t>
-      </w:r>
-    </w:p>
-    <w:p>
-      <w:pPr>
-        <w:rPr>
-          <w:rFonts w:ascii="Times New Roman" w:hAnsi="Times New Roman" w:cs="Times New Roman"/>
-          <w:b/>
-          <w:bCs/>
-          <w:sz w:val="28"/>
-          <w:szCs w:val="28"/>
-        </w:rPr>
-      </w:pPr>
-      <w:r>
-        <w:rPr>
-          <w:rFonts w:ascii="Times New Roman" w:hAnsi="Times New Roman" w:cs="Times New Roman"/>
-          <w:b/>
-          <w:bCs/>
-          <w:sz w:val="28"/>
-          <w:szCs w:val="28"/>
-        </w:rPr>
-        <w:t xml:space="preserve">1.1. Background </w:t>
-      </w:r>
-    </w:p>
-    <w:p>
-      <w:pPr>
-        <w:rPr>
-          <w:rFonts w:ascii="Arial" w:hAnsi="Arial" w:cs="Arial"/>
-          <w:color w:val="2E74B5" w:themeColor="accent5" w:themeShade="BF"/>
-          <w:sz w:val="24"/>
-          <w:szCs w:val="24"/>
-        </w:rPr>
-      </w:pPr>
-      <w:r>
-        <w:rPr>
-          <w:rFonts w:ascii="Arial" w:hAnsi="Arial" w:cs="Arial"/>
-          <w:color w:val="2E74B5" w:themeColor="accent5" w:themeShade="BF"/>
-          <w:sz w:val="24"/>
-          <w:szCs w:val="24"/>
-        </w:rPr>
-        <w:t>&lt;This section summarizes the rationale for the new product. Provide a general description of the history or situation that leads to the recognition that this product should be built.&gt;</w:t>
-      </w:r>
-    </w:p>
-    <w:p>
-      <w:pPr>
-        <w:rPr>
-          <w:rFonts w:ascii="Arial" w:hAnsi="Arial" w:cs="Arial"/>
-          <w:sz w:val="24"/>
-          <w:szCs w:val="24"/>
-        </w:rPr>
-      </w:pPr>
-      <w:r>
-        <w:rPr>
-          <w:rFonts w:ascii="Arial" w:hAnsi="Arial" w:cs="Arial"/>
-          <w:sz w:val="24"/>
-          <w:szCs w:val="24"/>
-        </w:rPr>
-        <w:t>Our primary focus is to expedite</w:t>
-      </w:r>
-      <w:r>
-        <w:rPr>
-          <w:rFonts w:ascii="Arial" w:hAnsi="Arial" w:cs="Arial"/>
-          <w:sz w:val="24"/>
-          <w:szCs w:val="24"/>
-        </w:rPr>
-        <w:t xml:space="preserve"> Asia Pacific College’s current way of handling violations. It will be implemented as a mobile application.</w:t>
+          <w:sz w:val="24"/>
+          <w:szCs w:val="24"/>
+        </w:rPr>
+        <w:t xml:space="preserve"> mobile application.</w:t>
       </w:r>
     </w:p>
     <w:p>

</xml_diff>